<commit_message>
Change in the date of the doc
</commit_message>
<xml_diff>
--- a/CastleDesign.docx
+++ b/CastleDesign.docx
@@ -60,6 +60,7 @@
           <w:bCs/>
           <w:sz w:val="24"/>
           <w:szCs w:val="24"/>
+          <w:lang w:val="es-ES"/>
         </w:rPr>
       </w:pPr>
       <w:r>
@@ -68,38 +69,58 @@
           <w:bCs/>
           <w:sz w:val="24"/>
           <w:szCs w:val="24"/>
-        </w:rPr>
-        <w:t>A</w:t>
-      </w:r>
-      <w:r>
+          <w:lang w:val="es-ES"/>
+        </w:rPr>
+        <w:t>ASSIGNMENT #1</w:t>
+      </w:r>
+    </w:p>
+    <w:p>
+      <w:pPr>
+        <w:jc w:val="center"/>
         <w:rPr>
           <w:b/>
           <w:bCs/>
           <w:sz w:val="24"/>
           <w:szCs w:val="24"/>
-        </w:rPr>
-        <w:t>SSIGNMENT</w:t>
-      </w:r>
-      <w:r>
-        <w:rPr>
-          <w:b/>
-          <w:bCs/>
-          <w:sz w:val="24"/>
-          <w:szCs w:val="24"/>
-        </w:rPr>
-        <w:t xml:space="preserve"> #1</w:t>
-      </w:r>
+          <w:lang w:val="es-ES"/>
+        </w:rPr>
+      </w:pPr>
     </w:p>
     <w:p>
       <w:pPr>
         <w:jc w:val="center"/>
         <w:rPr>
-          <w:b/>
-          <w:bCs/>
-          <w:sz w:val="24"/>
-          <w:szCs w:val="24"/>
-        </w:rPr>
-      </w:pPr>
+          <w:sz w:val="24"/>
+          <w:szCs w:val="24"/>
+          <w:lang w:val="es-ES"/>
+        </w:rPr>
+      </w:pPr>
+      <w:r>
+        <w:rPr>
+          <w:sz w:val="24"/>
+          <w:szCs w:val="24"/>
+          <w:lang w:val="es-ES"/>
+        </w:rPr>
+        <w:t xml:space="preserve">Lucas </w:t>
+      </w:r>
+      <w:proofErr w:type="spellStart"/>
+      <w:r>
+        <w:rPr>
+          <w:sz w:val="24"/>
+          <w:szCs w:val="24"/>
+          <w:lang w:val="es-ES"/>
+        </w:rPr>
+        <w:t>Krespi</w:t>
+      </w:r>
+      <w:proofErr w:type="spellEnd"/>
+      <w:r>
+        <w:rPr>
+          <w:sz w:val="24"/>
+          <w:szCs w:val="24"/>
+          <w:lang w:val="es-ES"/>
+        </w:rPr>
+        <w:t xml:space="preserve"> dos Santos</w:t>
+      </w:r>
     </w:p>
     <w:p>
       <w:pPr>
@@ -107,40 +128,17 @@
         <w:rPr>
           <w:sz w:val="24"/>
           <w:szCs w:val="24"/>
-        </w:rPr>
-      </w:pPr>
-      <w:r>
-        <w:rPr>
-          <w:sz w:val="24"/>
-          <w:szCs w:val="24"/>
-        </w:rPr>
-        <w:t>Lucas Krespi dos Santos</w:t>
-      </w:r>
-    </w:p>
-    <w:p>
-      <w:pPr>
-        <w:jc w:val="center"/>
-        <w:rPr>
-          <w:sz w:val="24"/>
-          <w:szCs w:val="24"/>
-        </w:rPr>
-      </w:pPr>
-      <w:r>
-        <w:rPr>
-          <w:sz w:val="24"/>
-          <w:szCs w:val="24"/>
-        </w:rPr>
-        <w:t xml:space="preserve">Julian Escobar </w:t>
-      </w:r>
-      <w:proofErr w:type="spellStart"/>
-      <w:r>
-        <w:rPr>
-          <w:sz w:val="24"/>
-          <w:szCs w:val="24"/>
-        </w:rPr>
-        <w:t>Echeverri</w:t>
-      </w:r>
-      <w:proofErr w:type="spellEnd"/>
+          <w:lang w:val="es-ES"/>
+        </w:rPr>
+      </w:pPr>
+      <w:r>
+        <w:rPr>
+          <w:sz w:val="24"/>
+          <w:szCs w:val="24"/>
+          <w:lang w:val="es-ES"/>
+        </w:rPr>
+        <w:t>Julian Escobar Echeverri</w:t>
+      </w:r>
     </w:p>
     <w:p>
       <w:pPr>
@@ -246,7 +244,14 @@
           <w:sz w:val="24"/>
           <w:szCs w:val="24"/>
         </w:rPr>
-        <w:t xml:space="preserve">September </w:t>
+        <w:t>February</w:t>
+      </w:r>
+      <w:r>
+        <w:rPr>
+          <w:sz w:val="24"/>
+          <w:szCs w:val="24"/>
+        </w:rPr>
+        <w:t xml:space="preserve"> </w:t>
       </w:r>
       <w:r>
         <w:rPr>
@@ -1328,24 +1333,14 @@
       <w:r>
         <w:t xml:space="preserve">Figure </w:t>
       </w:r>
-      <w:r>
-        <w:fldChar w:fldCharType="begin"/>
-      </w:r>
-      <w:r>
-        <w:instrText xml:space="preserve"> SEQ Figure \* ARABIC </w:instrText>
-      </w:r>
-      <w:r>
-        <w:fldChar w:fldCharType="separate"/>
-      </w:r>
-      <w:r>
-        <w:rPr>
-          <w:noProof/>
-        </w:rPr>
-        <w:t>2</w:t>
-      </w:r>
-      <w:r>
-        <w:fldChar w:fldCharType="end"/>
-      </w:r>
+      <w:fldSimple w:instr=" SEQ Figure \* ARABIC ">
+        <w:r>
+          <w:rPr>
+            <w:noProof/>
+          </w:rPr>
+          <w:t>2</w:t>
+        </w:r>
+      </w:fldSimple>
       <w:r>
         <w:t xml:space="preserve"> - Turret Primitives</w:t>
       </w:r>
@@ -1728,24 +1723,14 @@
       <w:r>
         <w:t xml:space="preserve">Figure </w:t>
       </w:r>
-      <w:r>
-        <w:fldChar w:fldCharType="begin"/>
-      </w:r>
-      <w:r>
-        <w:instrText xml:space="preserve"> SEQ Figure \* ARABIC </w:instrText>
-      </w:r>
-      <w:r>
-        <w:fldChar w:fldCharType="separate"/>
-      </w:r>
-      <w:r>
-        <w:rPr>
-          <w:noProof/>
-        </w:rPr>
-        <w:t>5</w:t>
-      </w:r>
-      <w:r>
-        <w:fldChar w:fldCharType="end"/>
-      </w:r>
+      <w:fldSimple w:instr=" SEQ Figure \* ARABIC ">
+        <w:r>
+          <w:rPr>
+            <w:noProof/>
+          </w:rPr>
+          <w:t>5</w:t>
+        </w:r>
+      </w:fldSimple>
       <w:r>
         <w:t xml:space="preserve"> - Final Castle</w:t>
       </w:r>

</xml_diff>